<commit_message>
preliminary prereg and pdf
</commit_message>
<xml_diff>
--- a/writing/01-preregistration.docx
+++ b/writing/01-preregistration.docx
@@ -1175,18 +1175,32 @@
       </w:pPr>
       <w:r>
         <w:rPr>
+          <w:lang w:val="en-US"/>
+        </w:rPr>
+        <w:t>This is still preliminary, because we are hoping for helpful feedback here.</w:t>
+      </w:r>
+    </w:p>
+    <w:p>
+      <w:pPr>
+        <w:spacing w:line="360" w:lineRule="auto"/>
+        <w:jc w:val="both"/>
+        <w:rPr>
+          <w:lang w:val="en-US"/>
+        </w:rPr>
+      </w:pPr>
+      <w:r>
+        <w:rPr>
           <w:iCs/>
           <w:lang w:val="en-US"/>
         </w:rPr>
-        <w:t xml:space="preserve">The script </w:t>
+        <w:t>The script</w:t>
       </w:r>
       <w:r>
         <w:rPr>
           <w:iCs/>
-          <w:color w:val="E36C0A" w:themeColor="accent6" w:themeShade="BF"/>
-          <w:lang w:val="en-US"/>
-        </w:rPr>
-        <w:t xml:space="preserve">“_name_” </w:t>
+          <w:lang w:val="en-US"/>
+        </w:rPr>
+        <w:t xml:space="preserve"> “Statistical-Analysis” from our pilot </w:t>
       </w:r>
       <w:r>
         <w:rPr>
@@ -1485,7 +1499,6 @@
           <w:bCs/>
           <w:lang w:val="en-US"/>
         </w:rPr>
-        <w:lastRenderedPageBreak/>
         <w:t xml:space="preserve">Exploratory analysis: </w:t>
       </w:r>
       <w:r>

</xml_diff>

<commit_message>
new notes and update prereg
</commit_message>
<xml_diff>
--- a/writing/01-preregistration.docx
+++ b/writing/01-preregistration.docx
@@ -1221,21 +1221,31 @@
     </w:p>
     <w:p>
       <w:pPr>
-        <w:numPr>
-          <w:ilvl w:val="0"/>
-          <w:numId w:val="1"/>
-        </w:numPr>
-        <w:spacing w:line="360" w:lineRule="auto"/>
-        <w:jc w:val="both"/>
-        <w:rPr>
-          <w:lang w:val="en-US"/>
-        </w:rPr>
-      </w:pPr>
-      <w:r>
-        <w:rPr>
-          <w:lang w:val="en-US"/>
-        </w:rPr>
-        <w:t>Inference criteria (optional)</w:t>
+        <w:spacing w:line="360" w:lineRule="auto"/>
+        <w:jc w:val="both"/>
+        <w:rPr>
+          <w:lang w:val="en-US"/>
+        </w:rPr>
+      </w:pPr>
+      <w:r>
+        <w:rPr>
+          <w:b/>
+          <w:bCs/>
+          <w:lang w:val="en-US"/>
+        </w:rPr>
+        <w:t>Inference criteria</w:t>
+      </w:r>
+      <w:r>
+        <w:rPr>
+          <w:lang w:val="en-US"/>
+        </w:rPr>
+        <w:t>:</w:t>
+      </w:r>
+      <w:r>
+        <w:rPr>
+          <w:lang w:val="en-US"/>
+        </w:rPr>
+        <w:t xml:space="preserve"> </w:t>
       </w:r>
     </w:p>
     <w:p>
@@ -1426,6 +1436,60 @@
         </w:rPr>
         <w:t>.</w:t>
       </w:r>
+      <w:r>
+        <w:rPr>
+          <w:lang w:val="en-US"/>
+        </w:rPr>
+        <w:t xml:space="preserve"> We will not exclude data points with </w:t>
+      </w:r>
+      <w:r>
+        <w:rPr>
+          <w:lang w:val="en-US"/>
+        </w:rPr>
+        <w:t xml:space="preserve">fast </w:t>
+      </w:r>
+      <w:r>
+        <w:rPr>
+          <w:lang w:val="en-US"/>
+        </w:rPr>
+        <w:t>reaction</w:t>
+      </w:r>
+      <w:r>
+        <w:rPr>
+          <w:lang w:val="en-US"/>
+        </w:rPr>
+        <w:t xml:space="preserve"> times</w:t>
+      </w:r>
+      <w:r>
+        <w:rPr>
+          <w:lang w:val="en-US"/>
+        </w:rPr>
+        <w:t xml:space="preserve">, because </w:t>
+      </w:r>
+      <w:r>
+        <w:rPr>
+          <w:lang w:val="en-US"/>
+        </w:rPr>
+        <w:t xml:space="preserve">before </w:t>
+      </w:r>
+      <w:r>
+        <w:rPr>
+          <w:lang w:val="en-US"/>
+        </w:rPr>
+        <w:t>a participant can answer</w:t>
+      </w:r>
+      <w:r>
+        <w:rPr>
+          <w:lang w:val="en-US"/>
+        </w:rPr>
+        <w:t>, there is already a delay of</w:t>
+      </w:r>
+      <w:r>
+        <w:rPr>
+          <w:lang w:val="en-US"/>
+        </w:rPr>
+        <w:t xml:space="preserve"> 1500ms. </w:t>
+      </w:r>
     </w:p>
     <w:p>
       <w:pPr>
@@ -1452,6 +1516,7 @@
           <w:bCs/>
           <w:lang w:val="en-US"/>
         </w:rPr>
+        <w:lastRenderedPageBreak/>
         <w:t>Missing data</w:t>
       </w:r>
       <w:r>
@@ -1464,7 +1529,26 @@
         <w:rPr>
           <w:lang w:val="en-US"/>
         </w:rPr>
-        <w:t>Should a data set not be recorded completely or data points be missing, we will use all the data available from that participant.</w:t>
+        <w:t>Should a data set not be recorded completely or data points be missing, we will</w:t>
+      </w:r>
+      <w:r>
+        <w:rPr>
+          <w:lang w:val="en-US"/>
+        </w:rPr>
+        <w:t xml:space="preserve"> calculate </w:t>
+      </w:r>
+      <w:r>
+        <w:rPr>
+          <w:color w:val="FF0000"/>
+          <w:lang w:val="en-US"/>
+        </w:rPr>
+        <w:t>BLA</w:t>
+      </w:r>
+      <w:r>
+        <w:rPr>
+          <w:lang w:val="en-US"/>
+        </w:rPr>
+        <w:t>.</w:t>
       </w:r>
       <w:r>
         <w:rPr>

</xml_diff>